<commit_message>
Almost done with 18year rules
</commit_message>
<xml_diff>
--- a/rules.docx
+++ b/rules.docx
@@ -359,205 +359,6 @@
             </w:pPr>
             <w:r>
               <w:t>10%</w:t>
-            </w:r>
-          </w:p>
-        </w:tc>
-      </w:tr>
-      <w:tr>
-        <w:tc>
-          <w:tcPr>
-            <w:tcW w:w="2515" w:type="dxa"/>
-          </w:tcPr>
-          <w:p>
-            <w:pPr>
-              <w:jc w:val="center"/>
-            </w:pPr>
-            <w:r>
-              <w:t xml:space="preserve">40.000,00 </w:t>
-            </w:r>
-            <w:r>
-              <w:t>–</w:t>
-            </w:r>
-            <w:r>
-              <w:t xml:space="preserve"> 6</w:t>
-            </w:r>
-            <w:r>
-              <w:t>0.000,00</w:t>
-            </w:r>
-          </w:p>
-        </w:tc>
-        <w:tc>
-          <w:tcPr>
-            <w:tcW w:w="1440" w:type="dxa"/>
-          </w:tcPr>
-          <w:p>
-            <w:pPr>
-              <w:jc w:val="center"/>
-            </w:pPr>
-            <w:r>
-              <w:t>20%</w:t>
-            </w:r>
-          </w:p>
-        </w:tc>
-        <w:tc>
-          <w:tcPr>
-            <w:tcW w:w="1080" w:type="dxa"/>
-          </w:tcPr>
-          <w:p>
-            <w:pPr>
-              <w:jc w:val="center"/>
-            </w:pPr>
-            <w:r>
-              <w:t>20%</w:t>
-            </w:r>
-          </w:p>
-        </w:tc>
-        <w:tc>
-          <w:tcPr>
-            <w:tcW w:w="1710" w:type="dxa"/>
-          </w:tcPr>
-          <w:p>
-            <w:pPr>
-              <w:jc w:val="center"/>
-            </w:pPr>
-            <w:r>
-              <w:t>20%</w:t>
-            </w:r>
-          </w:p>
-        </w:tc>
-        <w:tc>
-          <w:tcPr>
-            <w:tcW w:w="1350" w:type="dxa"/>
-          </w:tcPr>
-          <w:p>
-            <w:pPr>
-              <w:jc w:val="center"/>
-            </w:pPr>
-            <w:r>
-              <w:t>15%</w:t>
-            </w:r>
-          </w:p>
-        </w:tc>
-        <w:tc>
-          <w:tcPr>
-            <w:tcW w:w="1710" w:type="dxa"/>
-          </w:tcPr>
-          <w:p>
-            <w:pPr>
-              <w:jc w:val="center"/>
-            </w:pPr>
-            <w:r>
-              <w:t>15%</w:t>
-            </w:r>
-          </w:p>
-        </w:tc>
-      </w:tr>
-      <w:tr>
-        <w:tc>
-          <w:tcPr>
-            <w:tcW w:w="2515" w:type="dxa"/>
-          </w:tcPr>
-          <w:p>
-            <w:pPr>
-              <w:jc w:val="center"/>
-            </w:pPr>
-            <w:r>
-              <w:t>60.000,00 – 80.000,00</w:t>
-            </w:r>
-          </w:p>
-        </w:tc>
-        <w:tc>
-          <w:tcPr>
-            <w:tcW w:w="1440" w:type="dxa"/>
-          </w:tcPr>
-          <w:p>
-            <w:pPr>
-              <w:jc w:val="center"/>
-            </w:pPr>
-            <w:r>
-              <w:t>25%</w:t>
-            </w:r>
-          </w:p>
-        </w:tc>
-        <w:tc>
-          <w:tcPr>
-            <w:tcW w:w="1080" w:type="dxa"/>
-          </w:tcPr>
-          <w:p>
-            <w:pPr>
-              <w:jc w:val="center"/>
-            </w:pPr>
-            <w:r>
-              <w:t>25%</w:t>
-            </w:r>
-          </w:p>
-        </w:tc>
-        <w:tc>
-          <w:tcPr>
-            <w:tcW w:w="1710" w:type="dxa"/>
-          </w:tcPr>
-          <w:p>
-            <w:pPr>
-              <w:jc w:val="center"/>
-            </w:pPr>
-            <w:r>
-              <w:t>25%</w:t>
-            </w:r>
-          </w:p>
-        </w:tc>
-        <w:tc>
-          <w:tcPr>
-            <w:tcW w:w="1350" w:type="dxa"/>
-          </w:tcPr>
-          <w:p>
-            <w:pPr>
-              <w:jc w:val="center"/>
-            </w:pPr>
-            <w:r>
-              <w:t>10%</w:t>
-            </w:r>
-          </w:p>
-        </w:tc>
-        <w:tc>
-          <w:tcPr>
-            <w:tcW w:w="1710" w:type="dxa"/>
-          </w:tcPr>
-          <w:p>
-            <w:pPr>
-              <w:jc w:val="center"/>
-            </w:pPr>
-            <w:r>
-              <w:t>10%</w:t>
-            </w:r>
-          </w:p>
-        </w:tc>
-      </w:tr>
-      <w:tr>
-        <w:tc>
-          <w:tcPr>
-            <w:tcW w:w="2515" w:type="dxa"/>
-          </w:tcPr>
-          <w:p>
-            <w:pPr>
-              <w:ind w:left="360"/>
-              <w:jc w:val="center"/>
-            </w:pPr>
-            <w:r>
-              <w:t>&gt;80.000,00</w:t>
-            </w:r>
-          </w:p>
-        </w:tc>
-        <w:tc>
-          <w:tcPr>
-            <w:tcW w:w="7290" w:type="dxa"/>
-            <w:gridSpan w:val="5"/>
-          </w:tcPr>
-          <w:p>
-            <w:pPr>
-              <w:jc w:val="center"/>
-            </w:pPr>
-            <w:r>
-              <w:t>30%</w:t>
             </w:r>
           </w:p>
         </w:tc>

</xml_diff>